<commit_message>
fix: Textes justifiés dans les Word
</commit_message>
<xml_diff>
--- a/public/word/sae.docx
+++ b/public/word/sae.docx
@@ -378,6 +378,7 @@
           <w:tab w:val="left" w:pos="13740"/>
           <w:tab w:val="left" w:pos="14656"/>
         </w:tabs>
+        <w:jc w:val="both"/>
         <w:rPr>
           <w:sz w:val="22"/>
           <w:szCs w:val="22"/>
@@ -434,6 +435,7 @@
           <w:tab w:val="left" w:pos="13740"/>
           <w:tab w:val="left" w:pos="14656"/>
         </w:tabs>
+        <w:jc w:val="both"/>
         <w:rPr>
           <w:sz w:val="22"/>
           <w:szCs w:val="22"/>
@@ -481,6 +483,7 @@
           <w:tab w:val="left" w:pos="13740"/>
           <w:tab w:val="left" w:pos="14656"/>
         </w:tabs>
+        <w:jc w:val="both"/>
         <w:rPr>
           <w:sz w:val="22"/>
           <w:szCs w:val="22"/>
@@ -669,6 +672,7 @@
           <w:tab w:val="left" w:pos="13740"/>
           <w:tab w:val="left" w:pos="14656"/>
         </w:tabs>
+        <w:jc w:val="both"/>
         <w:rPr>
           <w:sz w:val="22"/>
           <w:szCs w:val="22"/>
@@ -725,6 +729,7 @@
           <w:tab w:val="left" w:pos="13740"/>
           <w:tab w:val="left" w:pos="14656"/>
         </w:tabs>
+        <w:jc w:val="both"/>
         <w:rPr>
           <w:sz w:val="22"/>
           <w:szCs w:val="22"/>
@@ -772,6 +777,7 @@
           <w:tab w:val="left" w:pos="13740"/>
           <w:tab w:val="left" w:pos="14656"/>
         </w:tabs>
+        <w:jc w:val="both"/>
         <w:rPr>
           <w:sz w:val="22"/>
           <w:szCs w:val="22"/>

</xml_diff>

<commit_message>
feat: [SAE] Export des exemples
</commit_message>
<xml_diff>
--- a/public/word/sae.docx
+++ b/public/word/sae.docx
@@ -1,6 +1,6 @@
 
 <file path=word/document.xml><?xml version="1.0" encoding="utf-8"?>
-<w:document xmlns:wpc="http://schemas.microsoft.com/office/word/2010/wordprocessingCanvas" xmlns:cx="http://schemas.microsoft.com/office/drawing/2014/chartex" xmlns:cx1="http://schemas.microsoft.com/office/drawing/2015/9/8/chartex" xmlns:cx2="http://schemas.microsoft.com/office/drawing/2015/10/21/chartex" xmlns:cx3="http://schemas.microsoft.com/office/drawing/2016/5/9/chartex" xmlns:cx4="http://schemas.microsoft.com/office/drawing/2016/5/10/chartex" xmlns:cx5="http://schemas.microsoft.com/office/drawing/2016/5/11/chartex" xmlns:cx6="http://schemas.microsoft.com/office/drawing/2016/5/12/chartex" xmlns:cx7="http://schemas.microsoft.com/office/drawing/2016/5/13/chartex" xmlns:cx8="http://schemas.microsoft.com/office/drawing/2016/5/14/chartex" xmlns:mc="http://schemas.openxmlformats.org/markup-compatibility/2006" xmlns:aink="http://schemas.microsoft.com/office/drawing/2016/ink" xmlns:am3d="http://schemas.microsoft.com/office/drawing/2017/model3d" xmlns:o="urn:schemas-microsoft-com:office:office" xmlns:r="http://schemas.openxmlformats.org/officeDocument/2006/relationships" xmlns:m="http://schemas.openxmlformats.org/officeDocument/2006/math" xmlns:v="urn:schemas-microsoft-com:vml" xmlns:wp14="http://schemas.microsoft.com/office/word/2010/wordprocessingDrawing" xmlns:wp="http://schemas.openxmlformats.org/drawingml/2006/wordprocessingDrawing" xmlns:w10="urn:schemas-microsoft-com:office:word" xmlns:w="http://schemas.openxmlformats.org/wordprocessingml/2006/main" xmlns:w14="http://schemas.microsoft.com/office/word/2010/wordml" xmlns:w15="http://schemas.microsoft.com/office/word/2012/wordml" xmlns:w16cex="http://schemas.microsoft.com/office/word/2018/wordml/cex" xmlns:w16cid="http://schemas.microsoft.com/office/word/2016/wordml/cid" xmlns:w16="http://schemas.microsoft.com/office/word/2018/wordml" xmlns:w16sdtdh="http://schemas.microsoft.com/office/word/2020/wordml/sdtdatahash" xmlns:w16se="http://schemas.microsoft.com/office/word/2015/wordml/symex" xmlns:wpg="http://schemas.microsoft.com/office/word/2010/wordprocessingGroup" xmlns:wpi="http://schemas.microsoft.com/office/word/2010/wordprocessingInk" xmlns:wne="http://schemas.microsoft.com/office/word/2006/wordml" xmlns:wps="http://schemas.microsoft.com/office/word/2010/wordprocessingShape" mc:Ignorable="w14 w15 w16se w16cid w16 w16cex w16sdtdh wp14">
+<w:document xmlns:wpc="http://schemas.microsoft.com/office/word/2010/wordprocessingCanvas" xmlns:cx="http://schemas.microsoft.com/office/drawing/2014/chartex" xmlns:cx1="http://schemas.microsoft.com/office/drawing/2015/9/8/chartex" xmlns:cx2="http://schemas.microsoft.com/office/drawing/2015/10/21/chartex" xmlns:cx3="http://schemas.microsoft.com/office/drawing/2016/5/9/chartex" xmlns:cx4="http://schemas.microsoft.com/office/drawing/2016/5/10/chartex" xmlns:cx5="http://schemas.microsoft.com/office/drawing/2016/5/11/chartex" xmlns:cx6="http://schemas.microsoft.com/office/drawing/2016/5/12/chartex" xmlns:cx7="http://schemas.microsoft.com/office/drawing/2016/5/13/chartex" xmlns:cx8="http://schemas.microsoft.com/office/drawing/2016/5/14/chartex" xmlns:mc="http://schemas.openxmlformats.org/markup-compatibility/2006" xmlns:aink="http://schemas.microsoft.com/office/drawing/2016/ink" xmlns:am3d="http://schemas.microsoft.com/office/drawing/2017/model3d" xmlns:o="urn:schemas-microsoft-com:office:office" xmlns:oel="http://schemas.microsoft.com/office/2019/extlst" xmlns:r="http://schemas.openxmlformats.org/officeDocument/2006/relationships" xmlns:m="http://schemas.openxmlformats.org/officeDocument/2006/math" xmlns:v="urn:schemas-microsoft-com:vml" xmlns:wp14="http://schemas.microsoft.com/office/word/2010/wordprocessingDrawing" xmlns:wp="http://schemas.openxmlformats.org/drawingml/2006/wordprocessingDrawing" xmlns:w10="urn:schemas-microsoft-com:office:word" xmlns:w="http://schemas.openxmlformats.org/wordprocessingml/2006/main" xmlns:w14="http://schemas.microsoft.com/office/word/2010/wordml" xmlns:w15="http://schemas.microsoft.com/office/word/2012/wordml" xmlns:w16cex="http://schemas.microsoft.com/office/word/2018/wordml/cex" xmlns:w16cid="http://schemas.microsoft.com/office/word/2016/wordml/cid" xmlns:w16="http://schemas.microsoft.com/office/word/2018/wordml" xmlns:w16sdtdh="http://schemas.microsoft.com/office/word/2020/wordml/sdtdatahash" xmlns:w16se="http://schemas.microsoft.com/office/word/2015/wordml/symex" xmlns:wpg="http://schemas.microsoft.com/office/word/2010/wordprocessingGroup" xmlns:wpi="http://schemas.microsoft.com/office/word/2010/wordprocessingInk" xmlns:wne="http://schemas.microsoft.com/office/word/2006/wordml" xmlns:wps="http://schemas.microsoft.com/office/word/2010/wordprocessingShape" mc:Ignorable="w14 w15 w16se w16cid w16 w16cex w16sdtdh wp14">
   <w:body>
     <w:tbl>
       <w:tblPr>
@@ -124,23 +124,7 @@
                 <w:sz w:val="22"/>
                 <w:szCs w:val="22"/>
               </w:rPr>
-              <w:t>${</w:t>
-            </w:r>
-            <w:proofErr w:type="spellStart"/>
-            <w:r>
-              <w:rPr>
-                <w:sz w:val="22"/>
-                <w:szCs w:val="22"/>
-              </w:rPr>
-              <w:t>nomsae</w:t>
-            </w:r>
-            <w:proofErr w:type="spellEnd"/>
-            <w:r>
-              <w:rPr>
-                <w:sz w:val="22"/>
-                <w:szCs w:val="22"/>
-              </w:rPr>
-              <w:t>}</w:t>
+              <w:t>${nomsae}</w:t>
             </w:r>
           </w:p>
         </w:tc>
@@ -392,7 +376,6 @@
         </w:rPr>
         <w:t>${</w:t>
       </w:r>
-      <w:proofErr w:type="spellStart"/>
       <w:r>
         <w:rPr>
           <w:sz w:val="22"/>
@@ -405,15 +388,7 @@
           <w:sz w:val="22"/>
           <w:szCs w:val="22"/>
         </w:rPr>
-        <w:t>block</w:t>
-      </w:r>
-      <w:proofErr w:type="spellEnd"/>
-      <w:r>
-        <w:rPr>
-          <w:sz w:val="22"/>
-          <w:szCs w:val="22"/>
-        </w:rPr>
-        <w:t>}</w:t>
+        <w:t>block}</w:t>
       </w:r>
     </w:p>
     <w:p>
@@ -499,7 +474,6 @@
         </w:rPr>
         <w:t>${/</w:t>
       </w:r>
-      <w:proofErr w:type="spellStart"/>
       <w:r>
         <w:rPr>
           <w:sz w:val="22"/>
@@ -512,15 +486,7 @@
           <w:sz w:val="22"/>
           <w:szCs w:val="22"/>
         </w:rPr>
-        <w:t>block</w:t>
-      </w:r>
-      <w:proofErr w:type="spellEnd"/>
-      <w:r>
-        <w:rPr>
-          <w:sz w:val="22"/>
-          <w:szCs w:val="22"/>
-        </w:rPr>
-        <w:t>}</w:t>
+        <w:t>block}</w:t>
       </w:r>
     </w:p>
     <w:p>
@@ -689,7 +655,6 @@
         </w:rPr>
         <w:t>${</w:t>
       </w:r>
-      <w:proofErr w:type="spellStart"/>
       <w:r>
         <w:rPr>
           <w:sz w:val="22"/>
@@ -702,15 +667,7 @@
           <w:sz w:val="22"/>
           <w:szCs w:val="22"/>
         </w:rPr>
-        <w:t>block</w:t>
-      </w:r>
-      <w:proofErr w:type="spellEnd"/>
-      <w:r>
-        <w:rPr>
-          <w:sz w:val="22"/>
-          <w:szCs w:val="22"/>
-        </w:rPr>
-        <w:t>}</w:t>
+        <w:t>block}</w:t>
       </w:r>
     </w:p>
     <w:p>
@@ -796,7 +753,6 @@
         </w:rPr>
         <w:t>${/</w:t>
       </w:r>
-      <w:proofErr w:type="spellStart"/>
       <w:r>
         <w:rPr>
           <w:sz w:val="22"/>
@@ -809,9 +765,148 @@
           <w:sz w:val="22"/>
           <w:szCs w:val="22"/>
         </w:rPr>
-        <w:t>block</w:t>
-      </w:r>
-      <w:proofErr w:type="spellEnd"/>
+        <w:t>block}</w:t>
+      </w:r>
+    </w:p>
+    <w:p>
+      <w:pPr>
+        <w:tabs>
+          <w:tab w:val="left" w:pos="916"/>
+          <w:tab w:val="left" w:pos="1832"/>
+          <w:tab w:val="left" w:pos="2748"/>
+          <w:tab w:val="left" w:pos="3664"/>
+          <w:tab w:val="left" w:pos="4580"/>
+          <w:tab w:val="left" w:pos="5496"/>
+          <w:tab w:val="left" w:pos="6412"/>
+          <w:tab w:val="left" w:pos="7328"/>
+          <w:tab w:val="left" w:pos="8244"/>
+          <w:tab w:val="left" w:pos="9160"/>
+          <w:tab w:val="left" w:pos="10076"/>
+          <w:tab w:val="left" w:pos="10992"/>
+          <w:tab w:val="left" w:pos="11908"/>
+          <w:tab w:val="left" w:pos="12824"/>
+          <w:tab w:val="left" w:pos="13740"/>
+          <w:tab w:val="left" w:pos="14656"/>
+        </w:tabs>
+        <w:spacing w:after="120"/>
+        <w:jc w:val="both"/>
+        <w:rPr>
+          <w:sz w:val="22"/>
+          <w:szCs w:val="22"/>
+        </w:rPr>
+      </w:pPr>
+    </w:p>
+    <w:p>
+      <w:pPr>
+        <w:rPr>
+          <w:rFonts w:ascii="Arial" w:hAnsi="Arial" w:cs="Arial"/>
+          <w:b/>
+          <w:bCs/>
+          <w:sz w:val="20"/>
+          <w:szCs w:val="20"/>
+        </w:rPr>
+      </w:pPr>
+      <w:r>
+        <w:rPr>
+          <w:rFonts w:ascii="Arial" w:hAnsi="Arial" w:cs="Arial"/>
+          <w:b/>
+          <w:bCs/>
+          <w:sz w:val="20"/>
+          <w:szCs w:val="20"/>
+        </w:rPr>
+        <w:t>Exemples (Adaptation locale, à titre indicatif uniquement</w:t>
+      </w:r>
+    </w:p>
+    <w:p>
+      <w:pPr>
+        <w:tabs>
+          <w:tab w:val="left" w:pos="916"/>
+          <w:tab w:val="left" w:pos="1832"/>
+          <w:tab w:val="left" w:pos="2748"/>
+          <w:tab w:val="left" w:pos="3664"/>
+          <w:tab w:val="left" w:pos="4580"/>
+          <w:tab w:val="left" w:pos="5496"/>
+          <w:tab w:val="left" w:pos="6412"/>
+          <w:tab w:val="left" w:pos="7328"/>
+          <w:tab w:val="left" w:pos="8244"/>
+          <w:tab w:val="left" w:pos="9160"/>
+          <w:tab w:val="left" w:pos="10076"/>
+          <w:tab w:val="left" w:pos="10992"/>
+          <w:tab w:val="left" w:pos="11908"/>
+          <w:tab w:val="left" w:pos="12824"/>
+          <w:tab w:val="left" w:pos="13740"/>
+          <w:tab w:val="left" w:pos="14656"/>
+        </w:tabs>
+        <w:spacing w:after="120"/>
+        <w:jc w:val="both"/>
+        <w:rPr>
+          <w:sz w:val="22"/>
+          <w:szCs w:val="22"/>
+        </w:rPr>
+      </w:pPr>
+      <w:r>
+        <w:rPr>
+          <w:sz w:val="22"/>
+          <w:szCs w:val="22"/>
+        </w:rPr>
+        <w:t>${</w:t>
+      </w:r>
+      <w:r>
+        <w:rPr>
+          <w:sz w:val="22"/>
+          <w:szCs w:val="22"/>
+        </w:rPr>
+        <w:t>exemple</w:t>
+      </w:r>
+      <w:r>
+        <w:rPr>
+          <w:sz w:val="22"/>
+          <w:szCs w:val="22"/>
+        </w:rPr>
+        <w:t>block}</w:t>
+      </w:r>
+    </w:p>
+    <w:p>
+      <w:pPr>
+        <w:tabs>
+          <w:tab w:val="left" w:pos="916"/>
+          <w:tab w:val="left" w:pos="1832"/>
+          <w:tab w:val="left" w:pos="2748"/>
+          <w:tab w:val="left" w:pos="3664"/>
+          <w:tab w:val="left" w:pos="4580"/>
+          <w:tab w:val="left" w:pos="5496"/>
+          <w:tab w:val="left" w:pos="6412"/>
+          <w:tab w:val="left" w:pos="7328"/>
+          <w:tab w:val="left" w:pos="8244"/>
+          <w:tab w:val="left" w:pos="9160"/>
+          <w:tab w:val="left" w:pos="10076"/>
+          <w:tab w:val="left" w:pos="10992"/>
+          <w:tab w:val="left" w:pos="11908"/>
+          <w:tab w:val="left" w:pos="12824"/>
+          <w:tab w:val="left" w:pos="13740"/>
+          <w:tab w:val="left" w:pos="14656"/>
+        </w:tabs>
+        <w:spacing w:after="120"/>
+        <w:jc w:val="both"/>
+        <w:rPr>
+          <w:sz w:val="22"/>
+          <w:szCs w:val="22"/>
+        </w:rPr>
+      </w:pPr>
+      <w:r>
+        <w:rPr>
+          <w:sz w:val="22"/>
+          <w:szCs w:val="22"/>
+        </w:rPr>
+        <w:t>${</w:t>
+      </w:r>
+      <w:r>
+        <w:rPr>
+          <w:sz w:val="22"/>
+          <w:szCs w:val="22"/>
+        </w:rPr>
+        <w:t>exemple</w:t>
+      </w:r>
       <w:r>
         <w:rPr>
           <w:sz w:val="22"/>
@@ -819,6 +914,83 @@
         </w:rPr>
         <w:t>}</w:t>
       </w:r>
+    </w:p>
+    <w:p>
+      <w:pPr>
+        <w:tabs>
+          <w:tab w:val="left" w:pos="916"/>
+          <w:tab w:val="left" w:pos="1832"/>
+          <w:tab w:val="left" w:pos="2748"/>
+          <w:tab w:val="left" w:pos="3664"/>
+          <w:tab w:val="left" w:pos="4580"/>
+          <w:tab w:val="left" w:pos="5496"/>
+          <w:tab w:val="left" w:pos="6412"/>
+          <w:tab w:val="left" w:pos="7328"/>
+          <w:tab w:val="left" w:pos="8244"/>
+          <w:tab w:val="left" w:pos="9160"/>
+          <w:tab w:val="left" w:pos="10076"/>
+          <w:tab w:val="left" w:pos="10992"/>
+          <w:tab w:val="left" w:pos="11908"/>
+          <w:tab w:val="left" w:pos="12824"/>
+          <w:tab w:val="left" w:pos="13740"/>
+          <w:tab w:val="left" w:pos="14656"/>
+        </w:tabs>
+        <w:spacing w:after="120"/>
+        <w:jc w:val="both"/>
+        <w:rPr>
+          <w:sz w:val="22"/>
+          <w:szCs w:val="22"/>
+        </w:rPr>
+      </w:pPr>
+      <w:r>
+        <w:rPr>
+          <w:sz w:val="22"/>
+          <w:szCs w:val="22"/>
+        </w:rPr>
+        <w:t>${/</w:t>
+      </w:r>
+      <w:r>
+        <w:rPr>
+          <w:sz w:val="22"/>
+          <w:szCs w:val="22"/>
+        </w:rPr>
+        <w:t>exemple</w:t>
+      </w:r>
+      <w:r>
+        <w:rPr>
+          <w:sz w:val="22"/>
+          <w:szCs w:val="22"/>
+        </w:rPr>
+        <w:t>block}</w:t>
+      </w:r>
+    </w:p>
+    <w:p>
+      <w:pPr>
+        <w:tabs>
+          <w:tab w:val="left" w:pos="916"/>
+          <w:tab w:val="left" w:pos="1832"/>
+          <w:tab w:val="left" w:pos="2748"/>
+          <w:tab w:val="left" w:pos="3664"/>
+          <w:tab w:val="left" w:pos="4580"/>
+          <w:tab w:val="left" w:pos="5496"/>
+          <w:tab w:val="left" w:pos="6412"/>
+          <w:tab w:val="left" w:pos="7328"/>
+          <w:tab w:val="left" w:pos="8244"/>
+          <w:tab w:val="left" w:pos="9160"/>
+          <w:tab w:val="left" w:pos="10076"/>
+          <w:tab w:val="left" w:pos="10992"/>
+          <w:tab w:val="left" w:pos="11908"/>
+          <w:tab w:val="left" w:pos="12824"/>
+          <w:tab w:val="left" w:pos="13740"/>
+          <w:tab w:val="left" w:pos="14656"/>
+        </w:tabs>
+        <w:spacing w:after="120"/>
+        <w:jc w:val="both"/>
+        <w:rPr>
+          <w:sz w:val="22"/>
+          <w:szCs w:val="22"/>
+        </w:rPr>
+      </w:pPr>
     </w:p>
     <w:p>
       <w:pPr>
@@ -847,7 +1019,7 @@
 </file>
 
 <file path=word/endnotes.xml><?xml version="1.0" encoding="utf-8"?>
-<w:endnotes xmlns:wpc="http://schemas.microsoft.com/office/word/2010/wordprocessingCanvas" xmlns:cx="http://schemas.microsoft.com/office/drawing/2014/chartex" xmlns:cx1="http://schemas.microsoft.com/office/drawing/2015/9/8/chartex" xmlns:cx2="http://schemas.microsoft.com/office/drawing/2015/10/21/chartex" xmlns:cx3="http://schemas.microsoft.com/office/drawing/2016/5/9/chartex" xmlns:cx4="http://schemas.microsoft.com/office/drawing/2016/5/10/chartex" xmlns:cx5="http://schemas.microsoft.com/office/drawing/2016/5/11/chartex" xmlns:cx6="http://schemas.microsoft.com/office/drawing/2016/5/12/chartex" xmlns:cx7="http://schemas.microsoft.com/office/drawing/2016/5/13/chartex" xmlns:cx8="http://schemas.microsoft.com/office/drawing/2016/5/14/chartex" xmlns:mc="http://schemas.openxmlformats.org/markup-compatibility/2006" xmlns:aink="http://schemas.microsoft.com/office/drawing/2016/ink" xmlns:am3d="http://schemas.microsoft.com/office/drawing/2017/model3d" xmlns:o="urn:schemas-microsoft-com:office:office" xmlns:r="http://schemas.openxmlformats.org/officeDocument/2006/relationships" xmlns:m="http://schemas.openxmlformats.org/officeDocument/2006/math" xmlns:v="urn:schemas-microsoft-com:vml" xmlns:wp14="http://schemas.microsoft.com/office/word/2010/wordprocessingDrawing" xmlns:wp="http://schemas.openxmlformats.org/drawingml/2006/wordprocessingDrawing" xmlns:w10="urn:schemas-microsoft-com:office:word" xmlns:w="http://schemas.openxmlformats.org/wordprocessingml/2006/main" xmlns:w14="http://schemas.microsoft.com/office/word/2010/wordml" xmlns:w15="http://schemas.microsoft.com/office/word/2012/wordml" xmlns:w16cex="http://schemas.microsoft.com/office/word/2018/wordml/cex" xmlns:w16cid="http://schemas.microsoft.com/office/word/2016/wordml/cid" xmlns:w16="http://schemas.microsoft.com/office/word/2018/wordml" xmlns:w16sdtdh="http://schemas.microsoft.com/office/word/2020/wordml/sdtdatahash" xmlns:w16se="http://schemas.microsoft.com/office/word/2015/wordml/symex" xmlns:wpg="http://schemas.microsoft.com/office/word/2010/wordprocessingGroup" xmlns:wpi="http://schemas.microsoft.com/office/word/2010/wordprocessingInk" xmlns:wne="http://schemas.microsoft.com/office/word/2006/wordml" xmlns:wps="http://schemas.microsoft.com/office/word/2010/wordprocessingShape" mc:Ignorable="w14 w15 w16se w16cid w16 w16cex w16sdtdh wp14">
+<w:endnotes xmlns:wpc="http://schemas.microsoft.com/office/word/2010/wordprocessingCanvas" xmlns:cx="http://schemas.microsoft.com/office/drawing/2014/chartex" xmlns:cx1="http://schemas.microsoft.com/office/drawing/2015/9/8/chartex" xmlns:cx2="http://schemas.microsoft.com/office/drawing/2015/10/21/chartex" xmlns:cx3="http://schemas.microsoft.com/office/drawing/2016/5/9/chartex" xmlns:cx4="http://schemas.microsoft.com/office/drawing/2016/5/10/chartex" xmlns:cx5="http://schemas.microsoft.com/office/drawing/2016/5/11/chartex" xmlns:cx6="http://schemas.microsoft.com/office/drawing/2016/5/12/chartex" xmlns:cx7="http://schemas.microsoft.com/office/drawing/2016/5/13/chartex" xmlns:cx8="http://schemas.microsoft.com/office/drawing/2016/5/14/chartex" xmlns:mc="http://schemas.openxmlformats.org/markup-compatibility/2006" xmlns:aink="http://schemas.microsoft.com/office/drawing/2016/ink" xmlns:am3d="http://schemas.microsoft.com/office/drawing/2017/model3d" xmlns:o="urn:schemas-microsoft-com:office:office" xmlns:oel="http://schemas.microsoft.com/office/2019/extlst" xmlns:r="http://schemas.openxmlformats.org/officeDocument/2006/relationships" xmlns:m="http://schemas.openxmlformats.org/officeDocument/2006/math" xmlns:v="urn:schemas-microsoft-com:vml" xmlns:wp14="http://schemas.microsoft.com/office/word/2010/wordprocessingDrawing" xmlns:wp="http://schemas.openxmlformats.org/drawingml/2006/wordprocessingDrawing" xmlns:w10="urn:schemas-microsoft-com:office:word" xmlns:w="http://schemas.openxmlformats.org/wordprocessingml/2006/main" xmlns:w14="http://schemas.microsoft.com/office/word/2010/wordml" xmlns:w15="http://schemas.microsoft.com/office/word/2012/wordml" xmlns:w16cex="http://schemas.microsoft.com/office/word/2018/wordml/cex" xmlns:w16cid="http://schemas.microsoft.com/office/word/2016/wordml/cid" xmlns:w16="http://schemas.microsoft.com/office/word/2018/wordml" xmlns:w16sdtdh="http://schemas.microsoft.com/office/word/2020/wordml/sdtdatahash" xmlns:w16se="http://schemas.microsoft.com/office/word/2015/wordml/symex" xmlns:wpg="http://schemas.microsoft.com/office/word/2010/wordprocessingGroup" xmlns:wpi="http://schemas.microsoft.com/office/word/2010/wordprocessingInk" xmlns:wne="http://schemas.microsoft.com/office/word/2006/wordml" xmlns:wps="http://schemas.microsoft.com/office/word/2010/wordprocessingShape" mc:Ignorable="w14 w15 w16se w16cid w16 w16cex w16sdtdh wp14">
   <w:endnote w:type="separator" w:id="-1">
     <w:p>
       <w:r>
@@ -866,7 +1038,7 @@
 </file>
 
 <file path=word/footer1.xml><?xml version="1.0" encoding="utf-8"?>
-<w:ftr xmlns:wpc="http://schemas.microsoft.com/office/word/2010/wordprocessingCanvas" xmlns:cx="http://schemas.microsoft.com/office/drawing/2014/chartex" xmlns:cx1="http://schemas.microsoft.com/office/drawing/2015/9/8/chartex" xmlns:cx2="http://schemas.microsoft.com/office/drawing/2015/10/21/chartex" xmlns:cx3="http://schemas.microsoft.com/office/drawing/2016/5/9/chartex" xmlns:cx4="http://schemas.microsoft.com/office/drawing/2016/5/10/chartex" xmlns:cx5="http://schemas.microsoft.com/office/drawing/2016/5/11/chartex" xmlns:cx6="http://schemas.microsoft.com/office/drawing/2016/5/12/chartex" xmlns:cx7="http://schemas.microsoft.com/office/drawing/2016/5/13/chartex" xmlns:cx8="http://schemas.microsoft.com/office/drawing/2016/5/14/chartex" xmlns:mc="http://schemas.openxmlformats.org/markup-compatibility/2006" xmlns:aink="http://schemas.microsoft.com/office/drawing/2016/ink" xmlns:am3d="http://schemas.microsoft.com/office/drawing/2017/model3d" xmlns:o="urn:schemas-microsoft-com:office:office" xmlns:r="http://schemas.openxmlformats.org/officeDocument/2006/relationships" xmlns:m="http://schemas.openxmlformats.org/officeDocument/2006/math" xmlns:v="urn:schemas-microsoft-com:vml" xmlns:wp14="http://schemas.microsoft.com/office/word/2010/wordprocessingDrawing" xmlns:wp="http://schemas.openxmlformats.org/drawingml/2006/wordprocessingDrawing" xmlns:w10="urn:schemas-microsoft-com:office:word" xmlns:w="http://schemas.openxmlformats.org/wordprocessingml/2006/main" xmlns:w14="http://schemas.microsoft.com/office/word/2010/wordml" xmlns:w15="http://schemas.microsoft.com/office/word/2012/wordml" xmlns:w16cex="http://schemas.microsoft.com/office/word/2018/wordml/cex" xmlns:w16cid="http://schemas.microsoft.com/office/word/2016/wordml/cid" xmlns:w16="http://schemas.microsoft.com/office/word/2018/wordml" xmlns:w16sdtdh="http://schemas.microsoft.com/office/word/2020/wordml/sdtdatahash" xmlns:w16se="http://schemas.microsoft.com/office/word/2015/wordml/symex" xmlns:wpg="http://schemas.microsoft.com/office/word/2010/wordprocessingGroup" xmlns:wpi="http://schemas.microsoft.com/office/word/2010/wordprocessingInk" xmlns:wne="http://schemas.microsoft.com/office/word/2006/wordml" xmlns:wps="http://schemas.microsoft.com/office/word/2010/wordprocessingShape" mc:Ignorable="w14 w15 w16se w16cid w16 w16cex w16sdtdh wp14">
+<w:ftr xmlns:wpc="http://schemas.microsoft.com/office/word/2010/wordprocessingCanvas" xmlns:cx="http://schemas.microsoft.com/office/drawing/2014/chartex" xmlns:cx1="http://schemas.microsoft.com/office/drawing/2015/9/8/chartex" xmlns:cx2="http://schemas.microsoft.com/office/drawing/2015/10/21/chartex" xmlns:cx3="http://schemas.microsoft.com/office/drawing/2016/5/9/chartex" xmlns:cx4="http://schemas.microsoft.com/office/drawing/2016/5/10/chartex" xmlns:cx5="http://schemas.microsoft.com/office/drawing/2016/5/11/chartex" xmlns:cx6="http://schemas.microsoft.com/office/drawing/2016/5/12/chartex" xmlns:cx7="http://schemas.microsoft.com/office/drawing/2016/5/13/chartex" xmlns:cx8="http://schemas.microsoft.com/office/drawing/2016/5/14/chartex" xmlns:mc="http://schemas.openxmlformats.org/markup-compatibility/2006" xmlns:aink="http://schemas.microsoft.com/office/drawing/2016/ink" xmlns:am3d="http://schemas.microsoft.com/office/drawing/2017/model3d" xmlns:o="urn:schemas-microsoft-com:office:office" xmlns:oel="http://schemas.microsoft.com/office/2019/extlst" xmlns:r="http://schemas.openxmlformats.org/officeDocument/2006/relationships" xmlns:m="http://schemas.openxmlformats.org/officeDocument/2006/math" xmlns:v="urn:schemas-microsoft-com:vml" xmlns:wp14="http://schemas.microsoft.com/office/word/2010/wordprocessingDrawing" xmlns:wp="http://schemas.openxmlformats.org/drawingml/2006/wordprocessingDrawing" xmlns:w10="urn:schemas-microsoft-com:office:word" xmlns:w="http://schemas.openxmlformats.org/wordprocessingml/2006/main" xmlns:w14="http://schemas.microsoft.com/office/word/2010/wordml" xmlns:w15="http://schemas.microsoft.com/office/word/2012/wordml" xmlns:w16cex="http://schemas.microsoft.com/office/word/2018/wordml/cex" xmlns:w16cid="http://schemas.microsoft.com/office/word/2016/wordml/cid" xmlns:w16="http://schemas.microsoft.com/office/word/2018/wordml" xmlns:w16sdtdh="http://schemas.microsoft.com/office/word/2020/wordml/sdtdatahash" xmlns:w16se="http://schemas.microsoft.com/office/word/2015/wordml/symex" xmlns:wpg="http://schemas.microsoft.com/office/word/2010/wordprocessingGroup" xmlns:wpi="http://schemas.microsoft.com/office/word/2010/wordprocessingInk" xmlns:wne="http://schemas.microsoft.com/office/word/2006/wordml" xmlns:wps="http://schemas.microsoft.com/office/word/2010/wordprocessingShape" mc:Ignorable="w14 w15 w16se w16cid w16 w16cex w16sdtdh wp14">
   <w:p>
     <w:pPr>
       <w:pStyle w:val="Pieddepage"/>
@@ -876,7 +1048,7 @@
 </file>
 
 <file path=word/footer2.xml><?xml version="1.0" encoding="utf-8"?>
-<w:ftr xmlns:wpc="http://schemas.microsoft.com/office/word/2010/wordprocessingCanvas" xmlns:cx="http://schemas.microsoft.com/office/drawing/2014/chartex" xmlns:cx1="http://schemas.microsoft.com/office/drawing/2015/9/8/chartex" xmlns:cx2="http://schemas.microsoft.com/office/drawing/2015/10/21/chartex" xmlns:cx3="http://schemas.microsoft.com/office/drawing/2016/5/9/chartex" xmlns:cx4="http://schemas.microsoft.com/office/drawing/2016/5/10/chartex" xmlns:cx5="http://schemas.microsoft.com/office/drawing/2016/5/11/chartex" xmlns:cx6="http://schemas.microsoft.com/office/drawing/2016/5/12/chartex" xmlns:cx7="http://schemas.microsoft.com/office/drawing/2016/5/13/chartex" xmlns:cx8="http://schemas.microsoft.com/office/drawing/2016/5/14/chartex" xmlns:mc="http://schemas.openxmlformats.org/markup-compatibility/2006" xmlns:aink="http://schemas.microsoft.com/office/drawing/2016/ink" xmlns:am3d="http://schemas.microsoft.com/office/drawing/2017/model3d" xmlns:o="urn:schemas-microsoft-com:office:office" xmlns:r="http://schemas.openxmlformats.org/officeDocument/2006/relationships" xmlns:m="http://schemas.openxmlformats.org/officeDocument/2006/math" xmlns:v="urn:schemas-microsoft-com:vml" xmlns:wp14="http://schemas.microsoft.com/office/word/2010/wordprocessingDrawing" xmlns:wp="http://schemas.openxmlformats.org/drawingml/2006/wordprocessingDrawing" xmlns:w10="urn:schemas-microsoft-com:office:word" xmlns:w="http://schemas.openxmlformats.org/wordprocessingml/2006/main" xmlns:w14="http://schemas.microsoft.com/office/word/2010/wordml" xmlns:w15="http://schemas.microsoft.com/office/word/2012/wordml" xmlns:w16cex="http://schemas.microsoft.com/office/word/2018/wordml/cex" xmlns:w16cid="http://schemas.microsoft.com/office/word/2016/wordml/cid" xmlns:w16="http://schemas.microsoft.com/office/word/2018/wordml" xmlns:w16sdtdh="http://schemas.microsoft.com/office/word/2020/wordml/sdtdatahash" xmlns:w16se="http://schemas.microsoft.com/office/word/2015/wordml/symex" xmlns:wpg="http://schemas.microsoft.com/office/word/2010/wordprocessingGroup" xmlns:wpi="http://schemas.microsoft.com/office/word/2010/wordprocessingInk" xmlns:wne="http://schemas.microsoft.com/office/word/2006/wordml" xmlns:wps="http://schemas.microsoft.com/office/word/2010/wordprocessingShape" mc:Ignorable="w14 w15 w16se w16cid w16 w16cex w16sdtdh wp14">
+<w:ftr xmlns:wpc="http://schemas.microsoft.com/office/word/2010/wordprocessingCanvas" xmlns:cx="http://schemas.microsoft.com/office/drawing/2014/chartex" xmlns:cx1="http://schemas.microsoft.com/office/drawing/2015/9/8/chartex" xmlns:cx2="http://schemas.microsoft.com/office/drawing/2015/10/21/chartex" xmlns:cx3="http://schemas.microsoft.com/office/drawing/2016/5/9/chartex" xmlns:cx4="http://schemas.microsoft.com/office/drawing/2016/5/10/chartex" xmlns:cx5="http://schemas.microsoft.com/office/drawing/2016/5/11/chartex" xmlns:cx6="http://schemas.microsoft.com/office/drawing/2016/5/12/chartex" xmlns:cx7="http://schemas.microsoft.com/office/drawing/2016/5/13/chartex" xmlns:cx8="http://schemas.microsoft.com/office/drawing/2016/5/14/chartex" xmlns:mc="http://schemas.openxmlformats.org/markup-compatibility/2006" xmlns:aink="http://schemas.microsoft.com/office/drawing/2016/ink" xmlns:am3d="http://schemas.microsoft.com/office/drawing/2017/model3d" xmlns:o="urn:schemas-microsoft-com:office:office" xmlns:oel="http://schemas.microsoft.com/office/2019/extlst" xmlns:r="http://schemas.openxmlformats.org/officeDocument/2006/relationships" xmlns:m="http://schemas.openxmlformats.org/officeDocument/2006/math" xmlns:v="urn:schemas-microsoft-com:vml" xmlns:wp14="http://schemas.microsoft.com/office/word/2010/wordprocessingDrawing" xmlns:wp="http://schemas.openxmlformats.org/drawingml/2006/wordprocessingDrawing" xmlns:w10="urn:schemas-microsoft-com:office:word" xmlns:w="http://schemas.openxmlformats.org/wordprocessingml/2006/main" xmlns:w14="http://schemas.microsoft.com/office/word/2010/wordml" xmlns:w15="http://schemas.microsoft.com/office/word/2012/wordml" xmlns:w16cex="http://schemas.microsoft.com/office/word/2018/wordml/cex" xmlns:w16cid="http://schemas.microsoft.com/office/word/2016/wordml/cid" xmlns:w16="http://schemas.microsoft.com/office/word/2018/wordml" xmlns:w16sdtdh="http://schemas.microsoft.com/office/word/2020/wordml/sdtdatahash" xmlns:w16se="http://schemas.microsoft.com/office/word/2015/wordml/symex" xmlns:wpg="http://schemas.microsoft.com/office/word/2010/wordprocessingGroup" xmlns:wpi="http://schemas.microsoft.com/office/word/2010/wordprocessingInk" xmlns:wne="http://schemas.microsoft.com/office/word/2006/wordml" xmlns:wps="http://schemas.microsoft.com/office/word/2010/wordprocessingShape" mc:Ignorable="w14 w15 w16se w16cid w16 w16cex w16sdtdh wp14">
   <w:p>
     <w:pPr>
       <w:ind w:left="1134"/>
@@ -959,7 +1131,7 @@
 </file>
 
 <file path=word/footer3.xml><?xml version="1.0" encoding="utf-8"?>
-<w:ftr xmlns:wpc="http://schemas.microsoft.com/office/word/2010/wordprocessingCanvas" xmlns:cx="http://schemas.microsoft.com/office/drawing/2014/chartex" xmlns:cx1="http://schemas.microsoft.com/office/drawing/2015/9/8/chartex" xmlns:cx2="http://schemas.microsoft.com/office/drawing/2015/10/21/chartex" xmlns:cx3="http://schemas.microsoft.com/office/drawing/2016/5/9/chartex" xmlns:cx4="http://schemas.microsoft.com/office/drawing/2016/5/10/chartex" xmlns:cx5="http://schemas.microsoft.com/office/drawing/2016/5/11/chartex" xmlns:cx6="http://schemas.microsoft.com/office/drawing/2016/5/12/chartex" xmlns:cx7="http://schemas.microsoft.com/office/drawing/2016/5/13/chartex" xmlns:cx8="http://schemas.microsoft.com/office/drawing/2016/5/14/chartex" xmlns:mc="http://schemas.openxmlformats.org/markup-compatibility/2006" xmlns:aink="http://schemas.microsoft.com/office/drawing/2016/ink" xmlns:am3d="http://schemas.microsoft.com/office/drawing/2017/model3d" xmlns:o="urn:schemas-microsoft-com:office:office" xmlns:r="http://schemas.openxmlformats.org/officeDocument/2006/relationships" xmlns:m="http://schemas.openxmlformats.org/officeDocument/2006/math" xmlns:v="urn:schemas-microsoft-com:vml" xmlns:wp14="http://schemas.microsoft.com/office/word/2010/wordprocessingDrawing" xmlns:wp="http://schemas.openxmlformats.org/drawingml/2006/wordprocessingDrawing" xmlns:w10="urn:schemas-microsoft-com:office:word" xmlns:w="http://schemas.openxmlformats.org/wordprocessingml/2006/main" xmlns:w14="http://schemas.microsoft.com/office/word/2010/wordml" xmlns:w15="http://schemas.microsoft.com/office/word/2012/wordml" xmlns:w16cex="http://schemas.microsoft.com/office/word/2018/wordml/cex" xmlns:w16cid="http://schemas.microsoft.com/office/word/2016/wordml/cid" xmlns:w16="http://schemas.microsoft.com/office/word/2018/wordml" xmlns:w16sdtdh="http://schemas.microsoft.com/office/word/2020/wordml/sdtdatahash" xmlns:w16se="http://schemas.microsoft.com/office/word/2015/wordml/symex" xmlns:wpg="http://schemas.microsoft.com/office/word/2010/wordprocessingGroup" xmlns:wpi="http://schemas.microsoft.com/office/word/2010/wordprocessingInk" xmlns:wne="http://schemas.microsoft.com/office/word/2006/wordml" xmlns:wps="http://schemas.microsoft.com/office/word/2010/wordprocessingShape" mc:Ignorable="w14 w15 w16se w16cid w16 w16cex w16sdtdh wp14">
+<w:ftr xmlns:wpc="http://schemas.microsoft.com/office/word/2010/wordprocessingCanvas" xmlns:cx="http://schemas.microsoft.com/office/drawing/2014/chartex" xmlns:cx1="http://schemas.microsoft.com/office/drawing/2015/9/8/chartex" xmlns:cx2="http://schemas.microsoft.com/office/drawing/2015/10/21/chartex" xmlns:cx3="http://schemas.microsoft.com/office/drawing/2016/5/9/chartex" xmlns:cx4="http://schemas.microsoft.com/office/drawing/2016/5/10/chartex" xmlns:cx5="http://schemas.microsoft.com/office/drawing/2016/5/11/chartex" xmlns:cx6="http://schemas.microsoft.com/office/drawing/2016/5/12/chartex" xmlns:cx7="http://schemas.microsoft.com/office/drawing/2016/5/13/chartex" xmlns:cx8="http://schemas.microsoft.com/office/drawing/2016/5/14/chartex" xmlns:mc="http://schemas.openxmlformats.org/markup-compatibility/2006" xmlns:aink="http://schemas.microsoft.com/office/drawing/2016/ink" xmlns:am3d="http://schemas.microsoft.com/office/drawing/2017/model3d" xmlns:o="urn:schemas-microsoft-com:office:office" xmlns:oel="http://schemas.microsoft.com/office/2019/extlst" xmlns:r="http://schemas.openxmlformats.org/officeDocument/2006/relationships" xmlns:m="http://schemas.openxmlformats.org/officeDocument/2006/math" xmlns:v="urn:schemas-microsoft-com:vml" xmlns:wp14="http://schemas.microsoft.com/office/word/2010/wordprocessingDrawing" xmlns:wp="http://schemas.openxmlformats.org/drawingml/2006/wordprocessingDrawing" xmlns:w10="urn:schemas-microsoft-com:office:word" xmlns:w="http://schemas.openxmlformats.org/wordprocessingml/2006/main" xmlns:w14="http://schemas.microsoft.com/office/word/2010/wordml" xmlns:w15="http://schemas.microsoft.com/office/word/2012/wordml" xmlns:w16cex="http://schemas.microsoft.com/office/word/2018/wordml/cex" xmlns:w16cid="http://schemas.microsoft.com/office/word/2016/wordml/cid" xmlns:w16="http://schemas.microsoft.com/office/word/2018/wordml" xmlns:w16sdtdh="http://schemas.microsoft.com/office/word/2020/wordml/sdtdatahash" xmlns:w16se="http://schemas.microsoft.com/office/word/2015/wordml/symex" xmlns:wpg="http://schemas.microsoft.com/office/word/2010/wordprocessingGroup" xmlns:wpi="http://schemas.microsoft.com/office/word/2010/wordprocessingInk" xmlns:wne="http://schemas.microsoft.com/office/word/2006/wordml" xmlns:wps="http://schemas.microsoft.com/office/word/2010/wordprocessingShape" mc:Ignorable="w14 w15 w16se w16cid w16 w16cex w16sdtdh wp14">
   <w:p>
     <w:pPr>
       <w:pStyle w:val="Pieddepage"/>
@@ -969,7 +1141,7 @@
 </file>
 
 <file path=word/footnotes.xml><?xml version="1.0" encoding="utf-8"?>
-<w:footnotes xmlns:wpc="http://schemas.microsoft.com/office/word/2010/wordprocessingCanvas" xmlns:cx="http://schemas.microsoft.com/office/drawing/2014/chartex" xmlns:cx1="http://schemas.microsoft.com/office/drawing/2015/9/8/chartex" xmlns:cx2="http://schemas.microsoft.com/office/drawing/2015/10/21/chartex" xmlns:cx3="http://schemas.microsoft.com/office/drawing/2016/5/9/chartex" xmlns:cx4="http://schemas.microsoft.com/office/drawing/2016/5/10/chartex" xmlns:cx5="http://schemas.microsoft.com/office/drawing/2016/5/11/chartex" xmlns:cx6="http://schemas.microsoft.com/office/drawing/2016/5/12/chartex" xmlns:cx7="http://schemas.microsoft.com/office/drawing/2016/5/13/chartex" xmlns:cx8="http://schemas.microsoft.com/office/drawing/2016/5/14/chartex" xmlns:mc="http://schemas.openxmlformats.org/markup-compatibility/2006" xmlns:aink="http://schemas.microsoft.com/office/drawing/2016/ink" xmlns:am3d="http://schemas.microsoft.com/office/drawing/2017/model3d" xmlns:o="urn:schemas-microsoft-com:office:office" xmlns:r="http://schemas.openxmlformats.org/officeDocument/2006/relationships" xmlns:m="http://schemas.openxmlformats.org/officeDocument/2006/math" xmlns:v="urn:schemas-microsoft-com:vml" xmlns:wp14="http://schemas.microsoft.com/office/word/2010/wordprocessingDrawing" xmlns:wp="http://schemas.openxmlformats.org/drawingml/2006/wordprocessingDrawing" xmlns:w10="urn:schemas-microsoft-com:office:word" xmlns:w="http://schemas.openxmlformats.org/wordprocessingml/2006/main" xmlns:w14="http://schemas.microsoft.com/office/word/2010/wordml" xmlns:w15="http://schemas.microsoft.com/office/word/2012/wordml" xmlns:w16cex="http://schemas.microsoft.com/office/word/2018/wordml/cex" xmlns:w16cid="http://schemas.microsoft.com/office/word/2016/wordml/cid" xmlns:w16="http://schemas.microsoft.com/office/word/2018/wordml" xmlns:w16sdtdh="http://schemas.microsoft.com/office/word/2020/wordml/sdtdatahash" xmlns:w16se="http://schemas.microsoft.com/office/word/2015/wordml/symex" xmlns:wpg="http://schemas.microsoft.com/office/word/2010/wordprocessingGroup" xmlns:wpi="http://schemas.microsoft.com/office/word/2010/wordprocessingInk" xmlns:wne="http://schemas.microsoft.com/office/word/2006/wordml" xmlns:wps="http://schemas.microsoft.com/office/word/2010/wordprocessingShape" mc:Ignorable="w14 w15 w16se w16cid w16 w16cex w16sdtdh wp14">
+<w:footnotes xmlns:wpc="http://schemas.microsoft.com/office/word/2010/wordprocessingCanvas" xmlns:cx="http://schemas.microsoft.com/office/drawing/2014/chartex" xmlns:cx1="http://schemas.microsoft.com/office/drawing/2015/9/8/chartex" xmlns:cx2="http://schemas.microsoft.com/office/drawing/2015/10/21/chartex" xmlns:cx3="http://schemas.microsoft.com/office/drawing/2016/5/9/chartex" xmlns:cx4="http://schemas.microsoft.com/office/drawing/2016/5/10/chartex" xmlns:cx5="http://schemas.microsoft.com/office/drawing/2016/5/11/chartex" xmlns:cx6="http://schemas.microsoft.com/office/drawing/2016/5/12/chartex" xmlns:cx7="http://schemas.microsoft.com/office/drawing/2016/5/13/chartex" xmlns:cx8="http://schemas.microsoft.com/office/drawing/2016/5/14/chartex" xmlns:mc="http://schemas.openxmlformats.org/markup-compatibility/2006" xmlns:aink="http://schemas.microsoft.com/office/drawing/2016/ink" xmlns:am3d="http://schemas.microsoft.com/office/drawing/2017/model3d" xmlns:o="urn:schemas-microsoft-com:office:office" xmlns:oel="http://schemas.microsoft.com/office/2019/extlst" xmlns:r="http://schemas.openxmlformats.org/officeDocument/2006/relationships" xmlns:m="http://schemas.openxmlformats.org/officeDocument/2006/math" xmlns:v="urn:schemas-microsoft-com:vml" xmlns:wp14="http://schemas.microsoft.com/office/word/2010/wordprocessingDrawing" xmlns:wp="http://schemas.openxmlformats.org/drawingml/2006/wordprocessingDrawing" xmlns:w10="urn:schemas-microsoft-com:office:word" xmlns:w="http://schemas.openxmlformats.org/wordprocessingml/2006/main" xmlns:w14="http://schemas.microsoft.com/office/word/2010/wordml" xmlns:w15="http://schemas.microsoft.com/office/word/2012/wordml" xmlns:w16cex="http://schemas.microsoft.com/office/word/2018/wordml/cex" xmlns:w16cid="http://schemas.microsoft.com/office/word/2016/wordml/cid" xmlns:w16="http://schemas.microsoft.com/office/word/2018/wordml" xmlns:w16sdtdh="http://schemas.microsoft.com/office/word/2020/wordml/sdtdatahash" xmlns:w16se="http://schemas.microsoft.com/office/word/2015/wordml/symex" xmlns:wpg="http://schemas.microsoft.com/office/word/2010/wordprocessingGroup" xmlns:wpi="http://schemas.microsoft.com/office/word/2010/wordprocessingInk" xmlns:wne="http://schemas.microsoft.com/office/word/2006/wordml" xmlns:wps="http://schemas.microsoft.com/office/word/2010/wordprocessingShape" mc:Ignorable="w14 w15 w16se w16cid w16 w16cex w16sdtdh wp14">
   <w:footnote w:type="separator" w:id="-1">
     <w:p>
       <w:r>
@@ -988,7 +1160,7 @@
 </file>
 
 <file path=word/header1.xml><?xml version="1.0" encoding="utf-8"?>
-<w:hdr xmlns:wpc="http://schemas.microsoft.com/office/word/2010/wordprocessingCanvas" xmlns:cx="http://schemas.microsoft.com/office/drawing/2014/chartex" xmlns:cx1="http://schemas.microsoft.com/office/drawing/2015/9/8/chartex" xmlns:cx2="http://schemas.microsoft.com/office/drawing/2015/10/21/chartex" xmlns:cx3="http://schemas.microsoft.com/office/drawing/2016/5/9/chartex" xmlns:cx4="http://schemas.microsoft.com/office/drawing/2016/5/10/chartex" xmlns:cx5="http://schemas.microsoft.com/office/drawing/2016/5/11/chartex" xmlns:cx6="http://schemas.microsoft.com/office/drawing/2016/5/12/chartex" xmlns:cx7="http://schemas.microsoft.com/office/drawing/2016/5/13/chartex" xmlns:cx8="http://schemas.microsoft.com/office/drawing/2016/5/14/chartex" xmlns:mc="http://schemas.openxmlformats.org/markup-compatibility/2006" xmlns:aink="http://schemas.microsoft.com/office/drawing/2016/ink" xmlns:am3d="http://schemas.microsoft.com/office/drawing/2017/model3d" xmlns:o="urn:schemas-microsoft-com:office:office" xmlns:r="http://schemas.openxmlformats.org/officeDocument/2006/relationships" xmlns:m="http://schemas.openxmlformats.org/officeDocument/2006/math" xmlns:v="urn:schemas-microsoft-com:vml" xmlns:wp14="http://schemas.microsoft.com/office/word/2010/wordprocessingDrawing" xmlns:wp="http://schemas.openxmlformats.org/drawingml/2006/wordprocessingDrawing" xmlns:w10="urn:schemas-microsoft-com:office:word" xmlns:w="http://schemas.openxmlformats.org/wordprocessingml/2006/main" xmlns:w14="http://schemas.microsoft.com/office/word/2010/wordml" xmlns:w15="http://schemas.microsoft.com/office/word/2012/wordml" xmlns:w16cex="http://schemas.microsoft.com/office/word/2018/wordml/cex" xmlns:w16cid="http://schemas.microsoft.com/office/word/2016/wordml/cid" xmlns:w16="http://schemas.microsoft.com/office/word/2018/wordml" xmlns:w16sdtdh="http://schemas.microsoft.com/office/word/2020/wordml/sdtdatahash" xmlns:w16se="http://schemas.microsoft.com/office/word/2015/wordml/symex" xmlns:wpg="http://schemas.microsoft.com/office/word/2010/wordprocessingGroup" xmlns:wpi="http://schemas.microsoft.com/office/word/2010/wordprocessingInk" xmlns:wne="http://schemas.microsoft.com/office/word/2006/wordml" xmlns:wps="http://schemas.microsoft.com/office/word/2010/wordprocessingShape" mc:Ignorable="w14 w15 w16se w16cid w16 w16cex w16sdtdh wp14">
+<w:hdr xmlns:wpc="http://schemas.microsoft.com/office/word/2010/wordprocessingCanvas" xmlns:cx="http://schemas.microsoft.com/office/drawing/2014/chartex" xmlns:cx1="http://schemas.microsoft.com/office/drawing/2015/9/8/chartex" xmlns:cx2="http://schemas.microsoft.com/office/drawing/2015/10/21/chartex" xmlns:cx3="http://schemas.microsoft.com/office/drawing/2016/5/9/chartex" xmlns:cx4="http://schemas.microsoft.com/office/drawing/2016/5/10/chartex" xmlns:cx5="http://schemas.microsoft.com/office/drawing/2016/5/11/chartex" xmlns:cx6="http://schemas.microsoft.com/office/drawing/2016/5/12/chartex" xmlns:cx7="http://schemas.microsoft.com/office/drawing/2016/5/13/chartex" xmlns:cx8="http://schemas.microsoft.com/office/drawing/2016/5/14/chartex" xmlns:mc="http://schemas.openxmlformats.org/markup-compatibility/2006" xmlns:aink="http://schemas.microsoft.com/office/drawing/2016/ink" xmlns:am3d="http://schemas.microsoft.com/office/drawing/2017/model3d" xmlns:o="urn:schemas-microsoft-com:office:office" xmlns:oel="http://schemas.microsoft.com/office/2019/extlst" xmlns:r="http://schemas.openxmlformats.org/officeDocument/2006/relationships" xmlns:m="http://schemas.openxmlformats.org/officeDocument/2006/math" xmlns:v="urn:schemas-microsoft-com:vml" xmlns:wp14="http://schemas.microsoft.com/office/word/2010/wordprocessingDrawing" xmlns:wp="http://schemas.openxmlformats.org/drawingml/2006/wordprocessingDrawing" xmlns:w10="urn:schemas-microsoft-com:office:word" xmlns:w="http://schemas.openxmlformats.org/wordprocessingml/2006/main" xmlns:w14="http://schemas.microsoft.com/office/word/2010/wordml" xmlns:w15="http://schemas.microsoft.com/office/word/2012/wordml" xmlns:w16cex="http://schemas.microsoft.com/office/word/2018/wordml/cex" xmlns:w16cid="http://schemas.microsoft.com/office/word/2016/wordml/cid" xmlns:w16="http://schemas.microsoft.com/office/word/2018/wordml" xmlns:w16sdtdh="http://schemas.microsoft.com/office/word/2020/wordml/sdtdatahash" xmlns:w16se="http://schemas.microsoft.com/office/word/2015/wordml/symex" xmlns:wpg="http://schemas.microsoft.com/office/word/2010/wordprocessingGroup" xmlns:wpi="http://schemas.microsoft.com/office/word/2010/wordprocessingInk" xmlns:wne="http://schemas.microsoft.com/office/word/2006/wordml" xmlns:wps="http://schemas.microsoft.com/office/word/2010/wordprocessingShape" mc:Ignorable="w14 w15 w16se w16cid w16 w16cex w16sdtdh wp14">
   <w:p>
     <w:pPr>
       <w:pStyle w:val="En-tte"/>
@@ -1033,7 +1205,7 @@
 </file>
 
 <file path=word/header2.xml><?xml version="1.0" encoding="utf-8"?>
-<w:hdr xmlns:wpc="http://schemas.microsoft.com/office/word/2010/wordprocessingCanvas" xmlns:cx="http://schemas.microsoft.com/office/drawing/2014/chartex" xmlns:cx1="http://schemas.microsoft.com/office/drawing/2015/9/8/chartex" xmlns:cx2="http://schemas.microsoft.com/office/drawing/2015/10/21/chartex" xmlns:cx3="http://schemas.microsoft.com/office/drawing/2016/5/9/chartex" xmlns:cx4="http://schemas.microsoft.com/office/drawing/2016/5/10/chartex" xmlns:cx5="http://schemas.microsoft.com/office/drawing/2016/5/11/chartex" xmlns:cx6="http://schemas.microsoft.com/office/drawing/2016/5/12/chartex" xmlns:cx7="http://schemas.microsoft.com/office/drawing/2016/5/13/chartex" xmlns:cx8="http://schemas.microsoft.com/office/drawing/2016/5/14/chartex" xmlns:mc="http://schemas.openxmlformats.org/markup-compatibility/2006" xmlns:aink="http://schemas.microsoft.com/office/drawing/2016/ink" xmlns:am3d="http://schemas.microsoft.com/office/drawing/2017/model3d" xmlns:o="urn:schemas-microsoft-com:office:office" xmlns:r="http://schemas.openxmlformats.org/officeDocument/2006/relationships" xmlns:m="http://schemas.openxmlformats.org/officeDocument/2006/math" xmlns:v="urn:schemas-microsoft-com:vml" xmlns:wp14="http://schemas.microsoft.com/office/word/2010/wordprocessingDrawing" xmlns:wp="http://schemas.openxmlformats.org/drawingml/2006/wordprocessingDrawing" xmlns:w10="urn:schemas-microsoft-com:office:word" xmlns:w="http://schemas.openxmlformats.org/wordprocessingml/2006/main" xmlns:w14="http://schemas.microsoft.com/office/word/2010/wordml" xmlns:w15="http://schemas.microsoft.com/office/word/2012/wordml" xmlns:w16cex="http://schemas.microsoft.com/office/word/2018/wordml/cex" xmlns:w16cid="http://schemas.microsoft.com/office/word/2016/wordml/cid" xmlns:w16="http://schemas.microsoft.com/office/word/2018/wordml" xmlns:w16sdtdh="http://schemas.microsoft.com/office/word/2020/wordml/sdtdatahash" xmlns:w16se="http://schemas.microsoft.com/office/word/2015/wordml/symex" xmlns:wpg="http://schemas.microsoft.com/office/word/2010/wordprocessingGroup" xmlns:wpi="http://schemas.microsoft.com/office/word/2010/wordprocessingInk" xmlns:wne="http://schemas.microsoft.com/office/word/2006/wordml" xmlns:wps="http://schemas.microsoft.com/office/word/2010/wordprocessingShape" mc:Ignorable="w14 w15 w16se w16cid w16 w16cex w16sdtdh wp14">
+<w:hdr xmlns:wpc="http://schemas.microsoft.com/office/word/2010/wordprocessingCanvas" xmlns:cx="http://schemas.microsoft.com/office/drawing/2014/chartex" xmlns:cx1="http://schemas.microsoft.com/office/drawing/2015/9/8/chartex" xmlns:cx2="http://schemas.microsoft.com/office/drawing/2015/10/21/chartex" xmlns:cx3="http://schemas.microsoft.com/office/drawing/2016/5/9/chartex" xmlns:cx4="http://schemas.microsoft.com/office/drawing/2016/5/10/chartex" xmlns:cx5="http://schemas.microsoft.com/office/drawing/2016/5/11/chartex" xmlns:cx6="http://schemas.microsoft.com/office/drawing/2016/5/12/chartex" xmlns:cx7="http://schemas.microsoft.com/office/drawing/2016/5/13/chartex" xmlns:cx8="http://schemas.microsoft.com/office/drawing/2016/5/14/chartex" xmlns:mc="http://schemas.openxmlformats.org/markup-compatibility/2006" xmlns:aink="http://schemas.microsoft.com/office/drawing/2016/ink" xmlns:am3d="http://schemas.microsoft.com/office/drawing/2017/model3d" xmlns:o="urn:schemas-microsoft-com:office:office" xmlns:oel="http://schemas.microsoft.com/office/2019/extlst" xmlns:r="http://schemas.openxmlformats.org/officeDocument/2006/relationships" xmlns:m="http://schemas.openxmlformats.org/officeDocument/2006/math" xmlns:v="urn:schemas-microsoft-com:vml" xmlns:wp14="http://schemas.microsoft.com/office/word/2010/wordprocessingDrawing" xmlns:wp="http://schemas.openxmlformats.org/drawingml/2006/wordprocessingDrawing" xmlns:w10="urn:schemas-microsoft-com:office:word" xmlns:w="http://schemas.openxmlformats.org/wordprocessingml/2006/main" xmlns:w14="http://schemas.microsoft.com/office/word/2010/wordml" xmlns:w15="http://schemas.microsoft.com/office/word/2012/wordml" xmlns:w16cex="http://schemas.microsoft.com/office/word/2018/wordml/cex" xmlns:w16cid="http://schemas.microsoft.com/office/word/2016/wordml/cid" xmlns:w16="http://schemas.microsoft.com/office/word/2018/wordml" xmlns:w16sdtdh="http://schemas.microsoft.com/office/word/2020/wordml/sdtdatahash" xmlns:w16se="http://schemas.microsoft.com/office/word/2015/wordml/symex" xmlns:wpg="http://schemas.microsoft.com/office/word/2010/wordprocessingGroup" xmlns:wpi="http://schemas.microsoft.com/office/word/2010/wordprocessingInk" xmlns:wne="http://schemas.microsoft.com/office/word/2006/wordml" xmlns:wps="http://schemas.microsoft.com/office/word/2010/wordprocessingShape" mc:Ignorable="w14 w15 w16se w16cid w16 w16cex w16sdtdh wp14">
   <w:p>
     <w:pPr>
       <w:pStyle w:val="En-tte"/>
@@ -1078,7 +1250,7 @@
 </file>
 
 <file path=word/header3.xml><?xml version="1.0" encoding="utf-8"?>
-<w:hdr xmlns:wpc="http://schemas.microsoft.com/office/word/2010/wordprocessingCanvas" xmlns:cx="http://schemas.microsoft.com/office/drawing/2014/chartex" xmlns:cx1="http://schemas.microsoft.com/office/drawing/2015/9/8/chartex" xmlns:cx2="http://schemas.microsoft.com/office/drawing/2015/10/21/chartex" xmlns:cx3="http://schemas.microsoft.com/office/drawing/2016/5/9/chartex" xmlns:cx4="http://schemas.microsoft.com/office/drawing/2016/5/10/chartex" xmlns:cx5="http://schemas.microsoft.com/office/drawing/2016/5/11/chartex" xmlns:cx6="http://schemas.microsoft.com/office/drawing/2016/5/12/chartex" xmlns:cx7="http://schemas.microsoft.com/office/drawing/2016/5/13/chartex" xmlns:cx8="http://schemas.microsoft.com/office/drawing/2016/5/14/chartex" xmlns:mc="http://schemas.openxmlformats.org/markup-compatibility/2006" xmlns:aink="http://schemas.microsoft.com/office/drawing/2016/ink" xmlns:am3d="http://schemas.microsoft.com/office/drawing/2017/model3d" xmlns:o="urn:schemas-microsoft-com:office:office" xmlns:r="http://schemas.openxmlformats.org/officeDocument/2006/relationships" xmlns:m="http://schemas.openxmlformats.org/officeDocument/2006/math" xmlns:v="urn:schemas-microsoft-com:vml" xmlns:wp14="http://schemas.microsoft.com/office/word/2010/wordprocessingDrawing" xmlns:wp="http://schemas.openxmlformats.org/drawingml/2006/wordprocessingDrawing" xmlns:w10="urn:schemas-microsoft-com:office:word" xmlns:w="http://schemas.openxmlformats.org/wordprocessingml/2006/main" xmlns:w14="http://schemas.microsoft.com/office/word/2010/wordml" xmlns:w15="http://schemas.microsoft.com/office/word/2012/wordml" xmlns:w16cex="http://schemas.microsoft.com/office/word/2018/wordml/cex" xmlns:w16cid="http://schemas.microsoft.com/office/word/2016/wordml/cid" xmlns:w16="http://schemas.microsoft.com/office/word/2018/wordml" xmlns:w16sdtdh="http://schemas.microsoft.com/office/word/2020/wordml/sdtdatahash" xmlns:w16se="http://schemas.microsoft.com/office/word/2015/wordml/symex" xmlns:wpg="http://schemas.microsoft.com/office/word/2010/wordprocessingGroup" xmlns:wpi="http://schemas.microsoft.com/office/word/2010/wordprocessingInk" xmlns:wne="http://schemas.microsoft.com/office/word/2006/wordml" xmlns:wps="http://schemas.microsoft.com/office/word/2010/wordprocessingShape" mc:Ignorable="w14 w15 w16se w16cid w16 w16cex w16sdtdh wp14">
+<w:hdr xmlns:wpc="http://schemas.microsoft.com/office/word/2010/wordprocessingCanvas" xmlns:cx="http://schemas.microsoft.com/office/drawing/2014/chartex" xmlns:cx1="http://schemas.microsoft.com/office/drawing/2015/9/8/chartex" xmlns:cx2="http://schemas.microsoft.com/office/drawing/2015/10/21/chartex" xmlns:cx3="http://schemas.microsoft.com/office/drawing/2016/5/9/chartex" xmlns:cx4="http://schemas.microsoft.com/office/drawing/2016/5/10/chartex" xmlns:cx5="http://schemas.microsoft.com/office/drawing/2016/5/11/chartex" xmlns:cx6="http://schemas.microsoft.com/office/drawing/2016/5/12/chartex" xmlns:cx7="http://schemas.microsoft.com/office/drawing/2016/5/13/chartex" xmlns:cx8="http://schemas.microsoft.com/office/drawing/2016/5/14/chartex" xmlns:mc="http://schemas.openxmlformats.org/markup-compatibility/2006" xmlns:aink="http://schemas.microsoft.com/office/drawing/2016/ink" xmlns:am3d="http://schemas.microsoft.com/office/drawing/2017/model3d" xmlns:o="urn:schemas-microsoft-com:office:office" xmlns:oel="http://schemas.microsoft.com/office/2019/extlst" xmlns:r="http://schemas.openxmlformats.org/officeDocument/2006/relationships" xmlns:m="http://schemas.openxmlformats.org/officeDocument/2006/math" xmlns:v="urn:schemas-microsoft-com:vml" xmlns:wp14="http://schemas.microsoft.com/office/word/2010/wordprocessingDrawing" xmlns:wp="http://schemas.openxmlformats.org/drawingml/2006/wordprocessingDrawing" xmlns:w10="urn:schemas-microsoft-com:office:word" xmlns:w="http://schemas.openxmlformats.org/wordprocessingml/2006/main" xmlns:w14="http://schemas.microsoft.com/office/word/2010/wordml" xmlns:w15="http://schemas.microsoft.com/office/word/2012/wordml" xmlns:w16cex="http://schemas.microsoft.com/office/word/2018/wordml/cex" xmlns:w16cid="http://schemas.microsoft.com/office/word/2016/wordml/cid" xmlns:w16="http://schemas.microsoft.com/office/word/2018/wordml" xmlns:w16sdtdh="http://schemas.microsoft.com/office/word/2020/wordml/sdtdatahash" xmlns:w16se="http://schemas.microsoft.com/office/word/2015/wordml/symex" xmlns:wpg="http://schemas.microsoft.com/office/word/2010/wordprocessingGroup" xmlns:wpi="http://schemas.microsoft.com/office/word/2010/wordprocessingInk" xmlns:wne="http://schemas.microsoft.com/office/word/2006/wordml" xmlns:wps="http://schemas.microsoft.com/office/word/2010/wordprocessingShape" mc:Ignorable="w14 w15 w16se w16cid w16 w16cex w16sdtdh wp14">
   <w:p>
     <w:pPr>
       <w:pStyle w:val="En-tte"/>
@@ -1123,7 +1295,7 @@
 </file>
 
 <file path=word/numbering.xml><?xml version="1.0" encoding="utf-8"?>
-<w:numbering xmlns:wpc="http://schemas.microsoft.com/office/word/2010/wordprocessingCanvas" xmlns:cx="http://schemas.microsoft.com/office/drawing/2014/chartex" xmlns:cx1="http://schemas.microsoft.com/office/drawing/2015/9/8/chartex" xmlns:cx2="http://schemas.microsoft.com/office/drawing/2015/10/21/chartex" xmlns:cx3="http://schemas.microsoft.com/office/drawing/2016/5/9/chartex" xmlns:cx4="http://schemas.microsoft.com/office/drawing/2016/5/10/chartex" xmlns:cx5="http://schemas.microsoft.com/office/drawing/2016/5/11/chartex" xmlns:cx6="http://schemas.microsoft.com/office/drawing/2016/5/12/chartex" xmlns:cx7="http://schemas.microsoft.com/office/drawing/2016/5/13/chartex" xmlns:cx8="http://schemas.microsoft.com/office/drawing/2016/5/14/chartex" xmlns:mc="http://schemas.openxmlformats.org/markup-compatibility/2006" xmlns:aink="http://schemas.microsoft.com/office/drawing/2016/ink" xmlns:am3d="http://schemas.microsoft.com/office/drawing/2017/model3d" xmlns:o="urn:schemas-microsoft-com:office:office" xmlns:r="http://schemas.openxmlformats.org/officeDocument/2006/relationships" xmlns:m="http://schemas.openxmlformats.org/officeDocument/2006/math" xmlns:v="urn:schemas-microsoft-com:vml" xmlns:wp14="http://schemas.microsoft.com/office/word/2010/wordprocessingDrawing" xmlns:wp="http://schemas.openxmlformats.org/drawingml/2006/wordprocessingDrawing" xmlns:w10="urn:schemas-microsoft-com:office:word" xmlns:w="http://schemas.openxmlformats.org/wordprocessingml/2006/main" xmlns:w14="http://schemas.microsoft.com/office/word/2010/wordml" xmlns:w15="http://schemas.microsoft.com/office/word/2012/wordml" xmlns:w16cex="http://schemas.microsoft.com/office/word/2018/wordml/cex" xmlns:w16cid="http://schemas.microsoft.com/office/word/2016/wordml/cid" xmlns:w16="http://schemas.microsoft.com/office/word/2018/wordml" xmlns:w16sdtdh="http://schemas.microsoft.com/office/word/2020/wordml/sdtdatahash" xmlns:w16se="http://schemas.microsoft.com/office/word/2015/wordml/symex" xmlns:wpg="http://schemas.microsoft.com/office/word/2010/wordprocessingGroup" xmlns:wpi="http://schemas.microsoft.com/office/word/2010/wordprocessingInk" xmlns:wne="http://schemas.microsoft.com/office/word/2006/wordml" xmlns:wps="http://schemas.microsoft.com/office/word/2010/wordprocessingShape" mc:Ignorable="w14 w15 w16se w16cid w16 w16cex w16sdtdh wp14">
+<w:numbering xmlns:wpc="http://schemas.microsoft.com/office/word/2010/wordprocessingCanvas" xmlns:cx="http://schemas.microsoft.com/office/drawing/2014/chartex" xmlns:cx1="http://schemas.microsoft.com/office/drawing/2015/9/8/chartex" xmlns:cx2="http://schemas.microsoft.com/office/drawing/2015/10/21/chartex" xmlns:cx3="http://schemas.microsoft.com/office/drawing/2016/5/9/chartex" xmlns:cx4="http://schemas.microsoft.com/office/drawing/2016/5/10/chartex" xmlns:cx5="http://schemas.microsoft.com/office/drawing/2016/5/11/chartex" xmlns:cx6="http://schemas.microsoft.com/office/drawing/2016/5/12/chartex" xmlns:cx7="http://schemas.microsoft.com/office/drawing/2016/5/13/chartex" xmlns:cx8="http://schemas.microsoft.com/office/drawing/2016/5/14/chartex" xmlns:mc="http://schemas.openxmlformats.org/markup-compatibility/2006" xmlns:aink="http://schemas.microsoft.com/office/drawing/2016/ink" xmlns:am3d="http://schemas.microsoft.com/office/drawing/2017/model3d" xmlns:o="urn:schemas-microsoft-com:office:office" xmlns:oel="http://schemas.microsoft.com/office/2019/extlst" xmlns:r="http://schemas.openxmlformats.org/officeDocument/2006/relationships" xmlns:m="http://schemas.openxmlformats.org/officeDocument/2006/math" xmlns:v="urn:schemas-microsoft-com:vml" xmlns:wp14="http://schemas.microsoft.com/office/word/2010/wordprocessingDrawing" xmlns:wp="http://schemas.openxmlformats.org/drawingml/2006/wordprocessingDrawing" xmlns:w10="urn:schemas-microsoft-com:office:word" xmlns:w="http://schemas.openxmlformats.org/wordprocessingml/2006/main" xmlns:w14="http://schemas.microsoft.com/office/word/2010/wordml" xmlns:w15="http://schemas.microsoft.com/office/word/2012/wordml" xmlns:w16cex="http://schemas.microsoft.com/office/word/2018/wordml/cex" xmlns:w16cid="http://schemas.microsoft.com/office/word/2016/wordml/cid" xmlns:w16="http://schemas.microsoft.com/office/word/2018/wordml" xmlns:w16sdtdh="http://schemas.microsoft.com/office/word/2020/wordml/sdtdatahash" xmlns:w16se="http://schemas.microsoft.com/office/word/2015/wordml/symex" xmlns:wpg="http://schemas.microsoft.com/office/word/2010/wordprocessingGroup" xmlns:wpi="http://schemas.microsoft.com/office/word/2010/wordprocessingInk" xmlns:wne="http://schemas.microsoft.com/office/word/2006/wordml" xmlns:wps="http://schemas.microsoft.com/office/word/2010/wordprocessingShape" mc:Ignorable="w14 w15 w16se w16cid w16 w16cex w16sdtdh wp14">
   <w:abstractNum w:abstractNumId="0" w15:restartNumberingAfterBreak="0">
     <w:nsid w:val="11E65DB9"/>
     <w:multiLevelType w:val="hybridMultilevel"/>
@@ -1237,7 +1409,7 @@
       </w:rPr>
     </w:lvl>
   </w:abstractNum>
-  <w:num w:numId="1">
+  <w:num w:numId="1" w16cid:durableId="109934835">
     <w:abstractNumId w:val="0"/>
   </w:num>
 </w:numbering>

</xml_diff>